<commit_message>
Added Record to the API
</commit_message>
<xml_diff>
--- a/Project1API.docx
+++ b/Project1API.docx
@@ -95,7 +95,7 @@
       </w:r>
       <w:proofErr w:type="spellEnd"/>
       <w:r>
-        <w:t>(Table, String)</w:t>
+        <w:t>(Table, string)</w:t>
       </w:r>
     </w:p>
     <w:p>
@@ -134,7 +134,7 @@
       </w:r>
       <w:proofErr w:type="spellEnd"/>
       <w:r>
-        <w:t>(String)</w:t>
+        <w:t>(string)</w:t>
       </w:r>
     </w:p>
     <w:p>
@@ -165,7 +165,7 @@
       </w:r>
       <w:proofErr w:type="gramEnd"/>
       <w:r>
-        <w:t xml:space="preserve">String&gt;[] </w:t>
+        <w:t xml:space="preserve">string&gt;[] </w:t>
       </w:r>
       <w:proofErr w:type="spellStart"/>
       <w:r>
@@ -450,457 +450,456 @@
       </w:pPr>
     </w:p>
     <w:p>
-      <w:proofErr w:type="gramStart"/>
+      <w:bookmarkStart w:id="0" w:name="_GoBack"/>
+      <w:bookmarkEnd w:id="0"/>
       <w:r>
         <w:rPr>
           <w:b/>
           <w:sz w:val="28"/>
         </w:rPr>
         <w:lastRenderedPageBreak/>
-        <w:t>class</w:t>
-      </w:r>
-      <w:proofErr w:type="gramEnd"/>
+        <w:t>class Table</w:t>
+      </w:r>
+    </w:p>
+    <w:p>
       <w:r>
         <w:rPr>
           <w:b/>
           <w:sz w:val="28"/>
         </w:rPr>
-        <w:t xml:space="preserve"> Table</w:t>
-      </w:r>
-    </w:p>
-    <w:p>
+        <w:tab/>
+      </w:r>
+      <w:r>
+        <w:t>Represents a Table that holds Records</w:t>
+      </w:r>
+    </w:p>
+    <w:p/>
+    <w:p>
+      <w:r>
+        <w:tab/>
+      </w:r>
+      <w:proofErr w:type="gramStart"/>
+      <w:r>
+        <w:t>Table()</w:t>
+      </w:r>
+      <w:proofErr w:type="gramEnd"/>
+    </w:p>
+    <w:p>
+      <w:r>
+        <w:tab/>
+      </w:r>
+      <w:r>
+        <w:tab/>
+      </w:r>
+      <w:proofErr w:type="gramStart"/>
+      <w:r>
+        <w:t>Constructs a Table without any rows or columns.</w:t>
+      </w:r>
+      <w:proofErr w:type="gramEnd"/>
+    </w:p>
+    <w:p/>
+    <w:p>
+      <w:r>
+        <w:tab/>
+      </w:r>
+      <w:proofErr w:type="gramStart"/>
+      <w:r>
+        <w:t>Table(</w:t>
+      </w:r>
+      <w:proofErr w:type="gramEnd"/>
+      <w:r>
+        <w:t>vector&lt;</w:t>
+      </w:r>
+      <w:proofErr w:type="spellStart"/>
+      <w:r>
+        <w:t>AttributeTypeTuple</w:t>
+      </w:r>
+      <w:proofErr w:type="spellEnd"/>
+      <w:r>
+        <w:t>&gt;[])</w:t>
+      </w:r>
+    </w:p>
+    <w:p>
+      <w:r>
+        <w:tab/>
+      </w:r>
+      <w:r>
+        <w:tab/>
+        <w:t>Constructs a Table from given</w:t>
+      </w:r>
+      <w:r>
+        <w:t xml:space="preserve"> vector of attribute names and types. </w:t>
+      </w:r>
+    </w:p>
+    <w:p/>
+    <w:p>
+      <w:r>
+        <w:tab/>
+      </w:r>
+      <w:proofErr w:type="gramStart"/>
+      <w:r>
+        <w:t>void</w:t>
+      </w:r>
+      <w:proofErr w:type="gramEnd"/>
+      <w:r>
+        <w:t xml:space="preserve"> add(</w:t>
+      </w:r>
+      <w:proofErr w:type="spellStart"/>
+      <w:r>
+        <w:t>AttributeTypeTuple</w:t>
+      </w:r>
+      <w:proofErr w:type="spellEnd"/>
+      <w:r>
+        <w:t>)</w:t>
+      </w:r>
+    </w:p>
+    <w:p>
+      <w:r>
+        <w:tab/>
+      </w:r>
+      <w:r>
+        <w:tab/>
+        <w:t>Adds a column to the end of the Table with the given attribute name and type.</w:t>
+      </w:r>
+    </w:p>
+    <w:p/>
+    <w:p>
+      <w:r>
+        <w:tab/>
+      </w:r>
+      <w:proofErr w:type="gramStart"/>
+      <w:r>
+        <w:t>void</w:t>
+      </w:r>
+      <w:proofErr w:type="gramEnd"/>
+      <w:r>
+        <w:t xml:space="preserve"> </w:t>
+      </w:r>
+      <w:proofErr w:type="spellStart"/>
+      <w:r>
+        <w:t>deleteATT</w:t>
+      </w:r>
+      <w:proofErr w:type="spellEnd"/>
+      <w:r>
+        <w:t>(string)</w:t>
+      </w:r>
+    </w:p>
+    <w:p>
+      <w:r>
+        <w:tab/>
+      </w:r>
+      <w:r>
+        <w:tab/>
+      </w:r>
+      <w:proofErr w:type="gramStart"/>
+      <w:r>
+        <w:t>Deletes the attribute with the given name from the Table.</w:t>
+      </w:r>
+      <w:proofErr w:type="gramEnd"/>
+    </w:p>
+    <w:p/>
+    <w:p>
+      <w:r>
+        <w:tab/>
+      </w:r>
+      <w:proofErr w:type="gramStart"/>
+      <w:r>
+        <w:t>void</w:t>
+      </w:r>
+      <w:proofErr w:type="gramEnd"/>
+      <w:r>
+        <w:t xml:space="preserve"> insert(Record)</w:t>
+      </w:r>
+    </w:p>
+    <w:p>
+      <w:r>
+        <w:tab/>
+      </w:r>
+      <w:r>
+        <w:tab/>
+      </w:r>
+      <w:proofErr w:type="gramStart"/>
+      <w:r>
+        <w:t>Inserts the given Record into the Table.</w:t>
+      </w:r>
+      <w:proofErr w:type="gramEnd"/>
+    </w:p>
+    <w:p/>
+    <w:p>
+      <w:r>
+        <w:tab/>
+      </w:r>
+      <w:proofErr w:type="gramStart"/>
+      <w:r>
+        <w:t>vector&lt;</w:t>
+      </w:r>
+      <w:proofErr w:type="spellStart"/>
+      <w:proofErr w:type="gramEnd"/>
+      <w:r>
+        <w:t>AttributeTypeTuple</w:t>
+      </w:r>
+      <w:proofErr w:type="spellEnd"/>
+      <w:r>
+        <w:t xml:space="preserve">&gt;[] </w:t>
+      </w:r>
+      <w:proofErr w:type="spellStart"/>
+      <w:r>
+        <w:t>getAttributes</w:t>
+      </w:r>
+      <w:proofErr w:type="spellEnd"/>
+      <w:r>
+        <w:t>()</w:t>
+      </w:r>
+    </w:p>
+    <w:p>
+      <w:r>
+        <w:tab/>
+      </w:r>
+      <w:r>
+        <w:tab/>
+      </w:r>
+      <w:proofErr w:type="gramStart"/>
+      <w:r>
+        <w:t>Returns a vector of the attribute names and types.</w:t>
+      </w:r>
+      <w:proofErr w:type="gramEnd"/>
+    </w:p>
+    <w:p/>
+    <w:p>
+      <w:r>
+        <w:tab/>
+      </w:r>
+      <w:proofErr w:type="spellStart"/>
+      <w:proofErr w:type="gramStart"/>
+      <w:r>
+        <w:t>int</w:t>
+      </w:r>
+      <w:proofErr w:type="spellEnd"/>
+      <w:proofErr w:type="gramEnd"/>
+      <w:r>
+        <w:t xml:space="preserve"> </w:t>
+      </w:r>
+      <w:proofErr w:type="spellStart"/>
+      <w:r>
+        <w:t>getSize</w:t>
+      </w:r>
+      <w:proofErr w:type="spellEnd"/>
+      <w:r>
+        <w:t>()</w:t>
+      </w:r>
+    </w:p>
+    <w:p>
+      <w:r>
+        <w:tab/>
+      </w:r>
+      <w:r>
+        <w:tab/>
+      </w:r>
+      <w:proofErr w:type="gramStart"/>
+      <w:r>
+        <w:t>Returns the number of Records in the Table.</w:t>
+      </w:r>
+      <w:proofErr w:type="gramEnd"/>
+    </w:p>
+    <w:p/>
+    <w:p>
+      <w:r>
+        <w:tab/>
+      </w:r>
+      <w:proofErr w:type="gramStart"/>
+      <w:r>
+        <w:t>void</w:t>
+      </w:r>
+      <w:proofErr w:type="gramEnd"/>
+      <w:r>
+        <w:t xml:space="preserve"> rename(string, string)</w:t>
+      </w:r>
+    </w:p>
+    <w:p>
+      <w:r>
+        <w:tab/>
+      </w:r>
+      <w:r>
+        <w:tab/>
+      </w:r>
+      <w:proofErr w:type="gramStart"/>
+      <w:r>
+        <w:t>Changes the name of an attribute.</w:t>
+      </w:r>
+      <w:proofErr w:type="gramEnd"/>
+      <w:r>
+        <w:t xml:space="preserve"> The first parameter is the old name and the </w:t>
+      </w:r>
+      <w:r>
+        <w:tab/>
+      </w:r>
+      <w:r>
+        <w:tab/>
+      </w:r>
+      <w:r>
+        <w:tab/>
+        <w:t>second name is the new name.</w:t>
+      </w:r>
+    </w:p>
+    <w:p/>
+    <w:p>
+      <w:r>
+        <w:tab/>
+      </w:r>
+      <w:proofErr w:type="spellStart"/>
+      <w:proofErr w:type="gramStart"/>
+      <w:r>
+        <w:t>int</w:t>
+      </w:r>
+      <w:proofErr w:type="spellEnd"/>
+      <w:proofErr w:type="gramEnd"/>
+      <w:r>
+        <w:t xml:space="preserve"> sum(string)</w:t>
+      </w:r>
+    </w:p>
+    <w:p>
+      <w:r>
+        <w:tab/>
+      </w:r>
+      <w:r>
+        <w:tab/>
+      </w:r>
+      <w:proofErr w:type="gramStart"/>
+      <w:r>
+        <w:t>Returns the sums of the values of the selected attribute in the Table.</w:t>
+      </w:r>
+      <w:proofErr w:type="gramEnd"/>
+    </w:p>
+    <w:p/>
+    <w:p>
+      <w:r>
+        <w:tab/>
+      </w:r>
+      <w:proofErr w:type="spellStart"/>
+      <w:proofErr w:type="gramStart"/>
+      <w:r>
+        <w:t>int</w:t>
+      </w:r>
+      <w:proofErr w:type="spellEnd"/>
+      <w:proofErr w:type="gramEnd"/>
+      <w:r>
+        <w:t xml:space="preserve"> count(string)</w:t>
+      </w:r>
+    </w:p>
+    <w:p>
+      <w:r>
+        <w:tab/>
+      </w:r>
+      <w:r>
+        <w:tab/>
+      </w:r>
+      <w:proofErr w:type="gramStart"/>
+      <w:r>
+        <w:t>Returns the count of non-null entries of the selected attribute in the Table.</w:t>
+      </w:r>
+      <w:proofErr w:type="gramEnd"/>
+    </w:p>
+    <w:p/>
+    <w:p>
+      <w:r>
+        <w:tab/>
+      </w:r>
+      <w:proofErr w:type="spellStart"/>
+      <w:proofErr w:type="gramStart"/>
+      <w:r>
+        <w:t>int</w:t>
+      </w:r>
+      <w:proofErr w:type="spellEnd"/>
+      <w:proofErr w:type="gramEnd"/>
+      <w:r>
+        <w:t xml:space="preserve"> min(string)</w:t>
+      </w:r>
+    </w:p>
+    <w:p>
+      <w:r>
+        <w:tab/>
+      </w:r>
+      <w:r>
+        <w:tab/>
+      </w:r>
+      <w:proofErr w:type="gramStart"/>
+      <w:r>
+        <w:t>Returns the minimum value of the selected attribute in the Table.</w:t>
+      </w:r>
+      <w:proofErr w:type="gramEnd"/>
+    </w:p>
+    <w:p/>
+    <w:p>
+      <w:r>
+        <w:tab/>
+      </w:r>
+      <w:proofErr w:type="spellStart"/>
+      <w:proofErr w:type="gramStart"/>
+      <w:r>
+        <w:t>int</w:t>
+      </w:r>
+      <w:proofErr w:type="spellEnd"/>
+      <w:proofErr w:type="gramEnd"/>
+      <w:r>
+        <w:t xml:space="preserve"> max(string)</w:t>
+      </w:r>
+    </w:p>
+    <w:p>
+      <w:r>
+        <w:tab/>
+      </w:r>
+      <w:r>
+        <w:tab/>
+      </w:r>
+      <w:proofErr w:type="gramStart"/>
+      <w:r>
+        <w:t>Returns the maximum value of the selected attribute in the Table.</w:t>
+      </w:r>
+      <w:proofErr w:type="gramEnd"/>
+    </w:p>
+    <w:p/>
+    <w:p>
+      <w:r>
+        <w:tab/>
+        <w:t>Tabl</w:t>
+      </w:r>
+      <w:r>
+        <w:t xml:space="preserve">e </w:t>
+      </w:r>
+      <w:proofErr w:type="spellStart"/>
+      <w:proofErr w:type="gramStart"/>
+      <w:r>
+        <w:t>crossJoin</w:t>
+      </w:r>
+      <w:proofErr w:type="spellEnd"/>
+      <w:r>
+        <w:t>(</w:t>
+      </w:r>
+      <w:proofErr w:type="gramEnd"/>
+      <w:r>
+        <w:t>Table&amp;)</w:t>
+      </w:r>
+    </w:p>
+    <w:p>
+      <w:r>
+        <w:tab/>
+      </w:r>
+      <w:r>
+        <w:tab/>
+        <w:t>Returns one Table created by combining two Tables.</w:t>
+      </w:r>
+    </w:p>
+    <w:p/>
+    <w:p/>
+    <w:p/>
+    <w:p>
+      <w:proofErr w:type="gramStart"/>
       <w:r>
         <w:rPr>
           <w:b/>
           <w:sz w:val="28"/>
         </w:rPr>
-        <w:tab/>
-      </w:r>
-      <w:r>
-        <w:t>Represents a Table that holds Records</w:t>
-      </w:r>
-    </w:p>
-    <w:p/>
-    <w:p>
-      <w:r>
-        <w:tab/>
-      </w:r>
-      <w:proofErr w:type="gramStart"/>
-      <w:r>
-        <w:t>Table()</w:t>
-      </w:r>
-      <w:proofErr w:type="gramEnd"/>
-    </w:p>
-    <w:p>
-      <w:r>
-        <w:tab/>
-      </w:r>
-      <w:r>
-        <w:tab/>
-      </w:r>
-      <w:proofErr w:type="gramStart"/>
-      <w:r>
-        <w:t>Constructs a Table without any rows or columns.</w:t>
-      </w:r>
-      <w:proofErr w:type="gramEnd"/>
-    </w:p>
-    <w:p/>
-    <w:p>
-      <w:r>
-        <w:tab/>
-      </w:r>
-      <w:proofErr w:type="gramStart"/>
-      <w:r>
-        <w:t>Table(</w:t>
-      </w:r>
-      <w:proofErr w:type="gramEnd"/>
-      <w:r>
-        <w:t>vector&lt;</w:t>
-      </w:r>
-      <w:proofErr w:type="spellStart"/>
-      <w:r>
-        <w:t>AttributeTypeTuple</w:t>
-      </w:r>
-      <w:proofErr w:type="spellEnd"/>
-      <w:r>
-        <w:t>&gt;[])</w:t>
-      </w:r>
-    </w:p>
-    <w:p>
-      <w:r>
-        <w:tab/>
-      </w:r>
-      <w:r>
-        <w:tab/>
-        <w:t>Constructs a Table from given</w:t>
-      </w:r>
-      <w:r>
-        <w:t xml:space="preserve"> vector of attribute names and types. </w:t>
-      </w:r>
-    </w:p>
-    <w:p/>
-    <w:p>
-      <w:r>
-        <w:tab/>
-      </w:r>
-      <w:proofErr w:type="gramStart"/>
-      <w:r>
-        <w:t>void</w:t>
-      </w:r>
-      <w:proofErr w:type="gramEnd"/>
-      <w:r>
-        <w:t xml:space="preserve"> add(</w:t>
-      </w:r>
-      <w:proofErr w:type="spellStart"/>
-      <w:r>
-        <w:t>AttributeTypeTuple</w:t>
-      </w:r>
-      <w:proofErr w:type="spellEnd"/>
-      <w:r>
-        <w:t>)</w:t>
-      </w:r>
-    </w:p>
-    <w:p>
-      <w:r>
-        <w:tab/>
-      </w:r>
-      <w:r>
-        <w:tab/>
-        <w:t>Adds a column to the end of the Table with the given attribute name and type.</w:t>
-      </w:r>
-    </w:p>
-    <w:p/>
-    <w:p>
-      <w:r>
-        <w:tab/>
-      </w:r>
-      <w:proofErr w:type="gramStart"/>
-      <w:r>
-        <w:t>void</w:t>
-      </w:r>
-      <w:proofErr w:type="gramEnd"/>
-      <w:r>
-        <w:t xml:space="preserve"> </w:t>
-      </w:r>
-      <w:proofErr w:type="spellStart"/>
-      <w:r>
-        <w:t>deleteATT</w:t>
-      </w:r>
-      <w:proofErr w:type="spellEnd"/>
-      <w:r>
-        <w:t>(</w:t>
-      </w:r>
-      <w:proofErr w:type="spellStart"/>
-      <w:r>
-        <w:t>AttributeTypeTuple</w:t>
-      </w:r>
-      <w:proofErr w:type="spellEnd"/>
-      <w:r>
-        <w:t>)</w:t>
-      </w:r>
-    </w:p>
-    <w:p>
-      <w:r>
-        <w:tab/>
-      </w:r>
-      <w:r>
-        <w:tab/>
-      </w:r>
-      <w:proofErr w:type="gramStart"/>
-      <w:r>
-        <w:t>Deletes the attribute with the given name from the Table.</w:t>
-      </w:r>
-      <w:proofErr w:type="gramEnd"/>
-    </w:p>
-    <w:p/>
-    <w:p>
-      <w:r>
-        <w:tab/>
-      </w:r>
-      <w:proofErr w:type="gramStart"/>
-      <w:r>
-        <w:t>void</w:t>
-      </w:r>
-      <w:proofErr w:type="gramEnd"/>
-      <w:r>
-        <w:t xml:space="preserve"> </w:t>
-      </w:r>
-      <w:proofErr w:type="spellStart"/>
-      <w:r>
-        <w:t>ad</w:t>
-      </w:r>
-      <w:r>
-        <w:t>dRecord</w:t>
-      </w:r>
-      <w:proofErr w:type="spellEnd"/>
-      <w:r>
-        <w:t>(Record)</w:t>
-      </w:r>
-    </w:p>
-    <w:p>
-      <w:r>
-        <w:tab/>
-      </w:r>
-      <w:r>
-        <w:tab/>
-      </w:r>
-      <w:proofErr w:type="gramStart"/>
-      <w:r>
-        <w:t>Inserts the given Record into the Table.</w:t>
-      </w:r>
-      <w:proofErr w:type="gramEnd"/>
-    </w:p>
-    <w:p/>
-    <w:p>
-      <w:r>
-        <w:tab/>
-      </w:r>
-      <w:proofErr w:type="gramStart"/>
-      <w:r>
-        <w:t>vector&lt;</w:t>
-      </w:r>
-      <w:proofErr w:type="spellStart"/>
-      <w:proofErr w:type="gramEnd"/>
-      <w:r>
-        <w:t>AttributeTypeTuple</w:t>
-      </w:r>
-      <w:proofErr w:type="spellEnd"/>
-      <w:r>
-        <w:t xml:space="preserve">&gt;[] </w:t>
-      </w:r>
-      <w:proofErr w:type="spellStart"/>
-      <w:r>
-        <w:t>getAttributes</w:t>
-      </w:r>
-      <w:proofErr w:type="spellEnd"/>
-      <w:r>
-        <w:t>()</w:t>
-      </w:r>
-    </w:p>
-    <w:p>
-      <w:r>
-        <w:tab/>
-      </w:r>
-      <w:r>
-        <w:tab/>
-      </w:r>
-      <w:proofErr w:type="gramStart"/>
-      <w:r>
-        <w:t>Returns a vector of the attribute names and types.</w:t>
-      </w:r>
-      <w:proofErr w:type="gramEnd"/>
-    </w:p>
-    <w:p/>
-    <w:p>
-      <w:r>
-        <w:tab/>
-      </w:r>
-      <w:proofErr w:type="spellStart"/>
-      <w:proofErr w:type="gramStart"/>
-      <w:r>
-        <w:t>int</w:t>
-      </w:r>
-      <w:proofErr w:type="spellEnd"/>
-      <w:proofErr w:type="gramEnd"/>
-      <w:r>
-        <w:t xml:space="preserve"> </w:t>
-      </w:r>
-      <w:proofErr w:type="spellStart"/>
-      <w:r>
-        <w:t>getSize</w:t>
-      </w:r>
-      <w:proofErr w:type="spellEnd"/>
-      <w:r>
-        <w:t>()</w:t>
-      </w:r>
-    </w:p>
-    <w:p>
-      <w:r>
-        <w:tab/>
-      </w:r>
-      <w:r>
-        <w:tab/>
-      </w:r>
-      <w:proofErr w:type="gramStart"/>
-      <w:r>
-        <w:t>Returns the number of Records in the Table.</w:t>
-      </w:r>
-      <w:proofErr w:type="gramEnd"/>
-    </w:p>
-    <w:p/>
-    <w:p>
-      <w:r>
-        <w:tab/>
-      </w:r>
-      <w:proofErr w:type="gramStart"/>
-      <w:r>
-        <w:t>void</w:t>
-      </w:r>
-      <w:proofErr w:type="gramEnd"/>
-      <w:r>
-        <w:t xml:space="preserve"> rename(String, String)</w:t>
-      </w:r>
-    </w:p>
-    <w:p>
-      <w:r>
-        <w:tab/>
-      </w:r>
-      <w:r>
-        <w:tab/>
-      </w:r>
-      <w:proofErr w:type="gramStart"/>
-      <w:r>
-        <w:t>Changes the name of an attribute.</w:t>
-      </w:r>
-      <w:proofErr w:type="gramEnd"/>
-      <w:r>
-        <w:t xml:space="preserve"> The first parameter is the old name and the </w:t>
-      </w:r>
-      <w:r>
-        <w:tab/>
-      </w:r>
-      <w:r>
-        <w:tab/>
-      </w:r>
-      <w:r>
-        <w:tab/>
-        <w:t>second name is the new name.</w:t>
-      </w:r>
-    </w:p>
-    <w:p/>
-    <w:p>
-      <w:r>
-        <w:tab/>
-      </w:r>
-      <w:proofErr w:type="spellStart"/>
-      <w:proofErr w:type="gramStart"/>
-      <w:r>
-        <w:t>int</w:t>
-      </w:r>
-      <w:proofErr w:type="spellEnd"/>
-      <w:proofErr w:type="gramEnd"/>
-      <w:r>
-        <w:t xml:space="preserve"> sum(String)</w:t>
-      </w:r>
-    </w:p>
-    <w:p>
-      <w:r>
-        <w:tab/>
-      </w:r>
-      <w:r>
-        <w:tab/>
-      </w:r>
-      <w:proofErr w:type="gramStart"/>
-      <w:r>
-        <w:t>Returns the sums of the values of the selected attribute in the Table.</w:t>
-      </w:r>
-      <w:proofErr w:type="gramEnd"/>
-    </w:p>
-    <w:p/>
-    <w:p>
-      <w:r>
-        <w:tab/>
-      </w:r>
-      <w:proofErr w:type="spellStart"/>
-      <w:proofErr w:type="gramStart"/>
-      <w:r>
-        <w:t>int</w:t>
-      </w:r>
-      <w:proofErr w:type="spellEnd"/>
-      <w:proofErr w:type="gramEnd"/>
-      <w:r>
-        <w:t xml:space="preserve"> count(String)</w:t>
-      </w:r>
-    </w:p>
-    <w:p>
-      <w:r>
-        <w:tab/>
-      </w:r>
-      <w:r>
-        <w:tab/>
-      </w:r>
-      <w:proofErr w:type="gramStart"/>
-      <w:r>
-        <w:t>Returns the count of non-null entries of the selected attribute in the Table.</w:t>
-      </w:r>
-      <w:proofErr w:type="gramEnd"/>
-    </w:p>
-    <w:p/>
-    <w:p>
-      <w:r>
-        <w:tab/>
-      </w:r>
-      <w:proofErr w:type="spellStart"/>
-      <w:proofErr w:type="gramStart"/>
-      <w:r>
-        <w:t>int</w:t>
-      </w:r>
-      <w:proofErr w:type="spellEnd"/>
-      <w:proofErr w:type="gramEnd"/>
-      <w:r>
-        <w:t xml:space="preserve"> min(String)</w:t>
-      </w:r>
-    </w:p>
-    <w:p>
-      <w:r>
-        <w:tab/>
-      </w:r>
-      <w:r>
-        <w:tab/>
-      </w:r>
-      <w:proofErr w:type="gramStart"/>
-      <w:r>
-        <w:t>Returns the minimum value of the selected attribute in the Table.</w:t>
-      </w:r>
-      <w:proofErr w:type="gramEnd"/>
-    </w:p>
-    <w:p/>
-    <w:p>
-      <w:r>
-        <w:tab/>
-      </w:r>
-      <w:proofErr w:type="spellStart"/>
-      <w:proofErr w:type="gramStart"/>
-      <w:r>
-        <w:t>int</w:t>
-      </w:r>
-      <w:proofErr w:type="spellEnd"/>
-      <w:proofErr w:type="gramEnd"/>
-      <w:r>
-        <w:t xml:space="preserve"> max(String)</w:t>
-      </w:r>
-    </w:p>
-    <w:p>
-      <w:r>
-        <w:tab/>
-      </w:r>
-      <w:r>
-        <w:tab/>
-      </w:r>
-      <w:proofErr w:type="gramStart"/>
-      <w:r>
-        <w:t>Returns the maximum value of the selected attribute in the Table.</w:t>
-      </w:r>
-      <w:proofErr w:type="gramEnd"/>
-    </w:p>
-    <w:p/>
-    <w:p/>
-    <w:p/>
-    <w:p>
-      <w:proofErr w:type="gramStart"/>
-      <w:r>
-        <w:rPr>
-          <w:b/>
-          <w:sz w:val="28"/>
-        </w:rPr>
-        <w:t>cla</w:t>
-      </w:r>
-      <w:r>
-        <w:rPr>
-          <w:b/>
-          <w:sz w:val="28"/>
-        </w:rPr>
-        <w:t>ss</w:t>
+        <w:t>class</w:t>
       </w:r>
       <w:proofErr w:type="gramEnd"/>
       <w:r>
@@ -936,7 +935,6 @@
     </w:p>
     <w:p>
       <w:r>
-        <w:lastRenderedPageBreak/>
         <w:tab/>
       </w:r>
     </w:p>
@@ -1048,15 +1046,306 @@
         </w:rPr>
         <w:tab/>
       </w:r>
-      <w:bookmarkStart w:id="0" w:name="_GoBack"/>
-      <w:bookmarkEnd w:id="0"/>
+    </w:p>
+    <w:p/>
+    <w:p>
+      <w:proofErr w:type="gramStart"/>
       <w:r>
         <w:rPr>
           <w:b/>
           <w:sz w:val="28"/>
         </w:rPr>
-        <w:tab/>
-      </w:r>
+        <w:t>class</w:t>
+      </w:r>
+      <w:proofErr w:type="gramEnd"/>
+      <w:r>
+        <w:rPr>
+          <w:b/>
+          <w:sz w:val="28"/>
+        </w:rPr>
+        <w:t xml:space="preserve"> Record</w:t>
+      </w:r>
+    </w:p>
+    <w:p>
+      <w:pPr>
+        <w:ind w:firstLine="720"/>
+      </w:pPr>
+      <w:proofErr w:type="gramStart"/>
+      <w:r>
+        <w:t>Represents a Record that holds data in string format.</w:t>
+      </w:r>
+      <w:proofErr w:type="gramEnd"/>
+    </w:p>
+    <w:p>
+      <w:pPr>
+        <w:ind w:firstLine="720"/>
+      </w:pPr>
+    </w:p>
+    <w:p>
+      <w:pPr>
+        <w:ind w:firstLine="720"/>
+      </w:pPr>
+      <w:proofErr w:type="gramStart"/>
+      <w:r>
+        <w:t>void</w:t>
+      </w:r>
+      <w:proofErr w:type="gramEnd"/>
+      <w:r>
+        <w:t xml:space="preserve"> </w:t>
+      </w:r>
+      <w:proofErr w:type="spellStart"/>
+      <w:r>
+        <w:t>addValue</w:t>
+      </w:r>
+      <w:proofErr w:type="spellEnd"/>
+      <w:r>
+        <w:t>(string)</w:t>
+      </w:r>
+    </w:p>
+    <w:p>
+      <w:pPr>
+        <w:ind w:firstLine="720"/>
+      </w:pPr>
+      <w:r>
+        <w:tab/>
+        <w:t>Adds a value to the Record, the value is represented as a string.</w:t>
+      </w:r>
+    </w:p>
+    <w:p>
+      <w:pPr>
+        <w:ind w:firstLine="720"/>
+      </w:pPr>
+    </w:p>
+    <w:p>
+      <w:pPr>
+        <w:ind w:firstLine="720"/>
+      </w:pPr>
+      <w:proofErr w:type="gramStart"/>
+      <w:r>
+        <w:t>vo</w:t>
+      </w:r>
+      <w:r>
+        <w:t>id</w:t>
+      </w:r>
+      <w:proofErr w:type="gramEnd"/>
+      <w:r>
+        <w:t xml:space="preserve"> </w:t>
+      </w:r>
+      <w:proofErr w:type="spellStart"/>
+      <w:r>
+        <w:t>removeValue</w:t>
+      </w:r>
+      <w:proofErr w:type="spellEnd"/>
+      <w:r>
+        <w:t>(</w:t>
+      </w:r>
+      <w:proofErr w:type="spellStart"/>
+      <w:r>
+        <w:t>int</w:t>
+      </w:r>
+      <w:proofErr w:type="spellEnd"/>
+      <w:r>
+        <w:t>)</w:t>
+      </w:r>
+    </w:p>
+    <w:p>
+      <w:pPr>
+        <w:ind w:firstLine="720"/>
+      </w:pPr>
+      <w:r>
+        <w:tab/>
+      </w:r>
+      <w:proofErr w:type="gramStart"/>
+      <w:r>
+        <w:t>Removes a value from the Record chosen by the given int.</w:t>
+      </w:r>
+      <w:proofErr w:type="gramEnd"/>
+    </w:p>
+    <w:p>
+      <w:pPr>
+        <w:ind w:firstLine="720"/>
+      </w:pPr>
+    </w:p>
+    <w:p>
+      <w:pPr>
+        <w:ind w:firstLine="720"/>
+      </w:pPr>
+      <w:proofErr w:type="gramStart"/>
+      <w:r>
+        <w:t>string</w:t>
+      </w:r>
+      <w:proofErr w:type="gramEnd"/>
+      <w:r>
+        <w:t xml:space="preserve"> </w:t>
+      </w:r>
+      <w:proofErr w:type="spellStart"/>
+      <w:r>
+        <w:t>getValue</w:t>
+      </w:r>
+      <w:proofErr w:type="spellEnd"/>
+      <w:r>
+        <w:t>(</w:t>
+      </w:r>
+      <w:proofErr w:type="spellStart"/>
+      <w:r>
+        <w:t>int</w:t>
+      </w:r>
+      <w:proofErr w:type="spellEnd"/>
+      <w:r>
+        <w:t>)</w:t>
+      </w:r>
+    </w:p>
+    <w:p>
+      <w:pPr>
+        <w:ind w:firstLine="720"/>
+      </w:pPr>
+      <w:r>
+        <w:tab/>
+      </w:r>
+      <w:proofErr w:type="gramStart"/>
+      <w:r>
+        <w:t>Returns a value chosen by the given int.</w:t>
+      </w:r>
+      <w:proofErr w:type="gramEnd"/>
+    </w:p>
+    <w:p>
+      <w:pPr>
+        <w:ind w:firstLine="720"/>
+      </w:pPr>
+    </w:p>
+    <w:p>
+      <w:proofErr w:type="gramStart"/>
+      <w:r>
+        <w:rPr>
+          <w:b/>
+          <w:sz w:val="28"/>
+        </w:rPr>
+        <w:t>class</w:t>
+      </w:r>
+      <w:proofErr w:type="gramEnd"/>
+      <w:r>
+        <w:rPr>
+          <w:b/>
+          <w:sz w:val="28"/>
+        </w:rPr>
+        <w:t xml:space="preserve"> </w:t>
+      </w:r>
+      <w:proofErr w:type="spellStart"/>
+      <w:r>
+        <w:rPr>
+          <w:b/>
+          <w:sz w:val="28"/>
+        </w:rPr>
+        <w:t>TableIterator</w:t>
+      </w:r>
+      <w:proofErr w:type="spellEnd"/>
+    </w:p>
+    <w:p>
+      <w:r>
+        <w:rPr>
+          <w:b/>
+          <w:sz w:val="28"/>
+        </w:rPr>
+        <w:tab/>
+      </w:r>
+      <w:r>
+        <w:t>A class used to iterate through the Records of a Table.</w:t>
+      </w:r>
+    </w:p>
+    <w:p/>
+    <w:p>
+      <w:r>
+        <w:tab/>
+      </w:r>
+      <w:proofErr w:type="spellStart"/>
+      <w:proofErr w:type="gramStart"/>
+      <w:r>
+        <w:t>TalbeIterator</w:t>
+      </w:r>
+      <w:proofErr w:type="spellEnd"/>
+      <w:r>
+        <w:t>(</w:t>
+      </w:r>
+      <w:proofErr w:type="gramEnd"/>
+      <w:r>
+        <w:t>Table)</w:t>
+      </w:r>
+    </w:p>
+    <w:p>
+      <w:r>
+        <w:tab/>
+      </w:r>
+      <w:r>
+        <w:tab/>
+      </w:r>
+      <w:proofErr w:type="gramStart"/>
+      <w:r>
+        <w:t xml:space="preserve">Constructs </w:t>
+      </w:r>
+      <w:r>
+        <w:t xml:space="preserve">a </w:t>
+      </w:r>
+      <w:proofErr w:type="spellStart"/>
+      <w:r>
+        <w:t>TableIterator</w:t>
+      </w:r>
+      <w:proofErr w:type="spellEnd"/>
+      <w:r>
+        <w:t xml:space="preserve"> to iterate through the given Table.</w:t>
+      </w:r>
+      <w:proofErr w:type="gramEnd"/>
+    </w:p>
+    <w:p/>
+    <w:p>
+      <w:r>
+        <w:tab/>
+      </w:r>
+      <w:proofErr w:type="gramStart"/>
+      <w:r>
+        <w:t>void</w:t>
+      </w:r>
+      <w:proofErr w:type="gramEnd"/>
+      <w:r>
+        <w:t xml:space="preserve"> next()</w:t>
+      </w:r>
+    </w:p>
+    <w:p>
+      <w:r>
+        <w:tab/>
+      </w:r>
+      <w:r>
+        <w:tab/>
+      </w:r>
+      <w:proofErr w:type="gramStart"/>
+      <w:r>
+        <w:t>Moves the iterator to the next Record in the Table.</w:t>
+      </w:r>
+      <w:proofErr w:type="gramEnd"/>
+    </w:p>
+    <w:p/>
+    <w:p>
+      <w:r>
+        <w:tab/>
+        <w:t xml:space="preserve">Record </w:t>
+      </w:r>
+      <w:proofErr w:type="gramStart"/>
+      <w:r>
+        <w:t>get()</w:t>
+      </w:r>
+      <w:proofErr w:type="gramEnd"/>
+    </w:p>
+    <w:p>
+      <w:r>
+        <w:tab/>
+      </w:r>
+      <w:r>
+        <w:tab/>
+      </w:r>
+      <w:proofErr w:type="gramStart"/>
+      <w:r>
+        <w:t>Returns the Record that the iterator is currently on.</w:t>
+      </w:r>
+      <w:proofErr w:type="gramEnd"/>
     </w:p>
     <w:sectPr>
       <w:pgSz w:w="12240" w:h="15840"/>
@@ -1070,9 +1359,9 @@
 <file path=word/numbering.xml><?xml version="1.0" encoding="utf-8"?>
 <w:numbering xmlns:wpc="http://schemas.microsoft.com/office/word/2010/wordprocessingCanvas" xmlns:mc="http://schemas.openxmlformats.org/markup-compatibility/2006" xmlns:o="urn:schemas-microsoft-com:office:office" xmlns:r="http://schemas.openxmlformats.org/officeDocument/2006/relationships" xmlns:m="http://schemas.openxmlformats.org/officeDocument/2006/math" xmlns:v="urn:schemas-microsoft-com:vml" xmlns:wp14="http://schemas.microsoft.com/office/word/2010/wordprocessingDrawing" xmlns:wp="http://schemas.openxmlformats.org/drawingml/2006/wordprocessingDrawing" xmlns:w10="urn:schemas-microsoft-com:office:word" xmlns:w="http://schemas.openxmlformats.org/wordprocessingml/2006/main" xmlns:w14="http://schemas.microsoft.com/office/word/2010/wordml" xmlns:wpg="http://schemas.microsoft.com/office/word/2010/wordprocessingGroup" xmlns:wpi="http://schemas.microsoft.com/office/word/2010/wordprocessingInk" xmlns:wne="http://schemas.microsoft.com/office/word/2006/wordml" xmlns:wps="http://schemas.microsoft.com/office/word/2010/wordprocessingShape" mc:Ignorable="w14 wp14">
   <w:abstractNum w:abstractNumId="0">
-    <w:nsid w:val="2822482F"/>
+    <w:nsid w:val="17D866CE"/>
     <w:multiLevelType w:val="multilevel"/>
-    <w:tmpl w:val="DD42DB6C"/>
+    <w:tmpl w:val="54000284"/>
     <w:lvl w:ilvl="0">
       <w:start w:val="1"/>
       <w:numFmt w:val="bullet"/>

</xml_diff>

<commit_message>
Fixed name of a function
</commit_message>
<xml_diff>
--- a/Project1API.docx
+++ b/Project1API.docx
@@ -120,17 +120,17 @@
       <w:pPr>
         <w:ind w:left="720"/>
       </w:pPr>
-      <w:proofErr w:type="gramStart"/>
-      <w:r>
-        <w:t>void</w:t>
-      </w:r>
-      <w:proofErr w:type="gramEnd"/>
-      <w:r>
-        <w:t xml:space="preserve"> </w:t>
-      </w:r>
-      <w:proofErr w:type="spellStart"/>
-      <w:r>
-        <w:t>deleteTable</w:t>
+      <w:r>
+        <w:t xml:space="preserve">void </w:t>
+      </w:r>
+      <w:proofErr w:type="spellStart"/>
+      <w:r>
+        <w:t>drop</w:t>
+      </w:r>
+      <w:bookmarkStart w:id="0" w:name="_GoBack"/>
+      <w:bookmarkEnd w:id="0"/>
+      <w:r>
+        <w:t>Table</w:t>
       </w:r>
       <w:proofErr w:type="spellEnd"/>
       <w:r>
@@ -240,10 +240,7 @@
       </w:r>
       <w:proofErr w:type="gramEnd"/>
       <w:r>
-        <w:t>string</w:t>
-      </w:r>
-      <w:r>
-        <w:t>)</w:t>
+        <w:t>string)</w:t>
       </w:r>
     </w:p>
     <w:p>
@@ -315,28 +312,23 @@
       </w:r>
       <w:r>
         <w:tab/>
-        <w:t xml:space="preserve">the </w:t>
-      </w:r>
-      <w:r>
-        <w:t>symbol “*” to indicate to keep all attributes.</w:t>
-      </w:r>
-    </w:p>
-    <w:p>
-      <w:r>
-        <w:tab/>
-      </w:r>
-      <w:r>
-        <w:tab/>
-      </w:r>
-    </w:p>
-    <w:p>
-      <w:r>
-        <w:tab/>
-      </w:r>
-      <w:r>
-        <w:tab/>
-      </w:r>
-      <w:r>
+        <w:t>the symbol “*” to indicate to keep all attributes.</w:t>
+      </w:r>
+    </w:p>
+    <w:p>
+      <w:r>
+        <w:tab/>
+      </w:r>
+      <w:r>
+        <w:tab/>
+      </w:r>
+    </w:p>
+    <w:p>
+      <w:r>
+        <w:tab/>
+      </w:r>
+      <w:r>
+        <w:tab/>
         <w:t>The FROM argument will be a single Table name.</w:t>
       </w:r>
     </w:p>
@@ -421,10 +413,7 @@
       </w:r>
       <w:proofErr w:type="gramStart"/>
       <w:r>
-        <w:t>Deletes tuples from a Table wh</w:t>
-      </w:r>
-      <w:r>
-        <w:t>en given a command that follows the same</w:t>
+        <w:t>Deletes tuples from a Table when given a command that follows the same</w:t>
       </w:r>
       <w:r>
         <w:tab/>
@@ -450,8 +439,6 @@
       </w:pPr>
     </w:p>
     <w:p>
-      <w:bookmarkStart w:id="0" w:name="_GoBack"/>
-      <w:bookmarkEnd w:id="0"/>
       <w:r>
         <w:rPr>
           <w:b/>
@@ -525,10 +512,7 @@
       </w:r>
       <w:r>
         <w:tab/>
-        <w:t>Constructs a Table from given</w:t>
-      </w:r>
-      <w:r>
-        <w:t xml:space="preserve"> vector of attribute names and types. </w:t>
+        <w:t xml:space="preserve">Constructs a Table from given vector of attribute names and types. </w:t>
       </w:r>
     </w:p>
     <w:p/>
@@ -577,7 +561,10 @@
       </w:r>
       <w:proofErr w:type="spellStart"/>
       <w:r>
-        <w:t>deleteATT</w:t>
+        <w:t>delete</w:t>
+      </w:r>
+      <w:r>
+        <w:t>ATT</w:t>
       </w:r>
       <w:proofErr w:type="spellEnd"/>
       <w:r>
@@ -861,10 +848,7 @@
     <w:p>
       <w:r>
         <w:tab/>
-        <w:t>Tabl</w:t>
-      </w:r>
-      <w:r>
-        <w:t xml:space="preserve">e </w:t>
+        <w:t xml:space="preserve">Table </w:t>
       </w:r>
       <w:proofErr w:type="spellStart"/>
       <w:proofErr w:type="gramStart"/>
@@ -1122,10 +1106,7 @@
       </w:pPr>
       <w:proofErr w:type="gramStart"/>
       <w:r>
-        <w:t>vo</w:t>
-      </w:r>
-      <w:r>
-        <w:t>id</w:t>
+        <w:t>void</w:t>
       </w:r>
       <w:proofErr w:type="gramEnd"/>
       <w:r>
@@ -1280,10 +1261,7 @@
       </w:r>
       <w:proofErr w:type="gramStart"/>
       <w:r>
-        <w:t xml:space="preserve">Constructs </w:t>
-      </w:r>
-      <w:r>
-        <w:t xml:space="preserve">a </w:t>
+        <w:t xml:space="preserve">Constructs a </w:t>
       </w:r>
       <w:proofErr w:type="spellStart"/>
       <w:r>

</xml_diff>

<commit_message>
Updated the API and fixed a couple things in the .h file
</commit_message>
<xml_diff>
--- a/Project1API.docx
+++ b/Project1API.docx
@@ -81,6 +81,37 @@
       <w:pPr>
         <w:ind w:left="720"/>
       </w:pPr>
+      <w:r>
+        <w:t>~</w:t>
+      </w:r>
+      <w:proofErr w:type="gramStart"/>
+      <w:r>
+        <w:t>Database()</w:t>
+      </w:r>
+      <w:proofErr w:type="gramEnd"/>
+    </w:p>
+    <w:p>
+      <w:pPr>
+        <w:ind w:left="720"/>
+      </w:pPr>
+      <w:r>
+        <w:tab/>
+      </w:r>
+      <w:proofErr w:type="gramStart"/>
+      <w:r>
+        <w:t>Deconstructs the Database.</w:t>
+      </w:r>
+      <w:proofErr w:type="gramEnd"/>
+    </w:p>
+    <w:p>
+      <w:pPr>
+        <w:ind w:left="720"/>
+      </w:pPr>
+    </w:p>
+    <w:p>
+      <w:pPr>
+        <w:ind w:left="720"/>
+      </w:pPr>
       <w:proofErr w:type="gramStart"/>
       <w:r>
         <w:t>void</w:t>
@@ -97,6 +128,9 @@
       <w:r>
         <w:t>(Table, string)</w:t>
       </w:r>
+      <w:r>
+        <w:tab/>
+      </w:r>
     </w:p>
     <w:p>
       <w:pPr>
@@ -120,17 +154,17 @@
       <w:pPr>
         <w:ind w:left="720"/>
       </w:pPr>
-      <w:r>
-        <w:t xml:space="preserve">void </w:t>
-      </w:r>
-      <w:proofErr w:type="spellStart"/>
-      <w:r>
-        <w:t>drop</w:t>
-      </w:r>
-      <w:bookmarkStart w:id="0" w:name="_GoBack"/>
-      <w:bookmarkEnd w:id="0"/>
-      <w:r>
-        <w:t>Table</w:t>
+      <w:proofErr w:type="gramStart"/>
+      <w:r>
+        <w:t>void</w:t>
+      </w:r>
+      <w:proofErr w:type="gramEnd"/>
+      <w:r>
+        <w:t xml:space="preserve"> </w:t>
+      </w:r>
+      <w:proofErr w:type="spellStart"/>
+      <w:r>
+        <w:t>dropTable</w:t>
       </w:r>
       <w:proofErr w:type="spellEnd"/>
       <w:r>
@@ -224,7 +258,10 @@
       </w:r>
       <w:proofErr w:type="gramStart"/>
       <w:r>
-        <w:t>Returns a vector of all the Tables in the Database.</w:t>
+        <w:t>Returns a vector of all the Tables in the Databa</w:t>
+      </w:r>
+      <w:r>
+        <w:t>se.</w:t>
       </w:r>
       <w:proofErr w:type="gramEnd"/>
     </w:p>
@@ -312,7 +349,10 @@
       </w:r>
       <w:r>
         <w:tab/>
-        <w:t>the symbol “*” to indicate to keep all attributes.</w:t>
+        <w:t xml:space="preserve">the </w:t>
+      </w:r>
+      <w:r>
+        <w:t>symbol “*” to indicate to keep all attributes.</w:t>
       </w:r>
     </w:p>
     <w:p>
@@ -387,8 +427,15 @@
       <w:r>
         <w:tab/>
       </w:r>
-      <w:proofErr w:type="gramStart"/>
-      <w:r>
+    </w:p>
+    <w:p/>
+    <w:p>
+      <w:pPr>
+        <w:ind w:firstLine="720"/>
+      </w:pPr>
+      <w:proofErr w:type="gramStart"/>
+      <w:r>
+        <w:lastRenderedPageBreak/>
         <w:t>void</w:t>
       </w:r>
       <w:proofErr w:type="gramEnd"/>
@@ -430,450 +477,6 @@
         <w:t xml:space="preserve"> </w:t>
       </w:r>
     </w:p>
-    <w:p>
-      <w:pPr>
-        <w:rPr>
-          <w:b/>
-          <w:sz w:val="28"/>
-        </w:rPr>
-      </w:pPr>
-    </w:p>
-    <w:p>
-      <w:r>
-        <w:rPr>
-          <w:b/>
-          <w:sz w:val="28"/>
-        </w:rPr>
-        <w:lastRenderedPageBreak/>
-        <w:t>class Table</w:t>
-      </w:r>
-    </w:p>
-    <w:p>
-      <w:r>
-        <w:rPr>
-          <w:b/>
-          <w:sz w:val="28"/>
-        </w:rPr>
-        <w:tab/>
-      </w:r>
-      <w:r>
-        <w:t>Represents a Table that holds Records</w:t>
-      </w:r>
-    </w:p>
-    <w:p/>
-    <w:p>
-      <w:r>
-        <w:tab/>
-      </w:r>
-      <w:proofErr w:type="gramStart"/>
-      <w:r>
-        <w:t>Table()</w:t>
-      </w:r>
-      <w:proofErr w:type="gramEnd"/>
-    </w:p>
-    <w:p>
-      <w:r>
-        <w:tab/>
-      </w:r>
-      <w:r>
-        <w:tab/>
-      </w:r>
-      <w:proofErr w:type="gramStart"/>
-      <w:r>
-        <w:t>Constructs a Table without any rows or columns.</w:t>
-      </w:r>
-      <w:proofErr w:type="gramEnd"/>
-    </w:p>
-    <w:p/>
-    <w:p>
-      <w:r>
-        <w:tab/>
-      </w:r>
-      <w:proofErr w:type="gramStart"/>
-      <w:r>
-        <w:t>Table(</w:t>
-      </w:r>
-      <w:proofErr w:type="gramEnd"/>
-      <w:r>
-        <w:t>vector&lt;</w:t>
-      </w:r>
-      <w:proofErr w:type="spellStart"/>
-      <w:r>
-        <w:t>AttributeTypeTuple</w:t>
-      </w:r>
-      <w:proofErr w:type="spellEnd"/>
-      <w:r>
-        <w:t>&gt;[])</w:t>
-      </w:r>
-    </w:p>
-    <w:p>
-      <w:r>
-        <w:tab/>
-      </w:r>
-      <w:r>
-        <w:tab/>
-        <w:t xml:space="preserve">Constructs a Table from given vector of attribute names and types. </w:t>
-      </w:r>
-    </w:p>
-    <w:p/>
-    <w:p>
-      <w:r>
-        <w:tab/>
-      </w:r>
-      <w:proofErr w:type="gramStart"/>
-      <w:r>
-        <w:t>void</w:t>
-      </w:r>
-      <w:proofErr w:type="gramEnd"/>
-      <w:r>
-        <w:t xml:space="preserve"> add(</w:t>
-      </w:r>
-      <w:proofErr w:type="spellStart"/>
-      <w:r>
-        <w:t>AttributeTypeTuple</w:t>
-      </w:r>
-      <w:proofErr w:type="spellEnd"/>
-      <w:r>
-        <w:t>)</w:t>
-      </w:r>
-    </w:p>
-    <w:p>
-      <w:r>
-        <w:tab/>
-      </w:r>
-      <w:r>
-        <w:tab/>
-        <w:t>Adds a column to the end of the Table with the given attribute name and type.</w:t>
-      </w:r>
-    </w:p>
-    <w:p/>
-    <w:p>
-      <w:r>
-        <w:tab/>
-      </w:r>
-      <w:proofErr w:type="gramStart"/>
-      <w:r>
-        <w:t>void</w:t>
-      </w:r>
-      <w:proofErr w:type="gramEnd"/>
-      <w:r>
-        <w:t xml:space="preserve"> </w:t>
-      </w:r>
-      <w:proofErr w:type="spellStart"/>
-      <w:r>
-        <w:t>delete</w:t>
-      </w:r>
-      <w:r>
-        <w:t>ATT</w:t>
-      </w:r>
-      <w:proofErr w:type="spellEnd"/>
-      <w:r>
-        <w:t>(string)</w:t>
-      </w:r>
-    </w:p>
-    <w:p>
-      <w:r>
-        <w:tab/>
-      </w:r>
-      <w:r>
-        <w:tab/>
-      </w:r>
-      <w:proofErr w:type="gramStart"/>
-      <w:r>
-        <w:t>Deletes the attribute with the given name from the Table.</w:t>
-      </w:r>
-      <w:proofErr w:type="gramEnd"/>
-    </w:p>
-    <w:p/>
-    <w:p>
-      <w:r>
-        <w:tab/>
-      </w:r>
-      <w:proofErr w:type="gramStart"/>
-      <w:r>
-        <w:t>void</w:t>
-      </w:r>
-      <w:proofErr w:type="gramEnd"/>
-      <w:r>
-        <w:t xml:space="preserve"> insert(Record)</w:t>
-      </w:r>
-    </w:p>
-    <w:p>
-      <w:r>
-        <w:tab/>
-      </w:r>
-      <w:r>
-        <w:tab/>
-      </w:r>
-      <w:proofErr w:type="gramStart"/>
-      <w:r>
-        <w:t>Inserts the given Record into the Table.</w:t>
-      </w:r>
-      <w:proofErr w:type="gramEnd"/>
-    </w:p>
-    <w:p/>
-    <w:p>
-      <w:r>
-        <w:tab/>
-      </w:r>
-      <w:proofErr w:type="gramStart"/>
-      <w:r>
-        <w:t>vector&lt;</w:t>
-      </w:r>
-      <w:proofErr w:type="spellStart"/>
-      <w:proofErr w:type="gramEnd"/>
-      <w:r>
-        <w:t>AttributeTypeTuple</w:t>
-      </w:r>
-      <w:proofErr w:type="spellEnd"/>
-      <w:r>
-        <w:t xml:space="preserve">&gt;[] </w:t>
-      </w:r>
-      <w:proofErr w:type="spellStart"/>
-      <w:r>
-        <w:t>getAttributes</w:t>
-      </w:r>
-      <w:proofErr w:type="spellEnd"/>
-      <w:r>
-        <w:t>()</w:t>
-      </w:r>
-    </w:p>
-    <w:p>
-      <w:r>
-        <w:tab/>
-      </w:r>
-      <w:r>
-        <w:tab/>
-      </w:r>
-      <w:proofErr w:type="gramStart"/>
-      <w:r>
-        <w:t>Returns a vector of the attribute names and types.</w:t>
-      </w:r>
-      <w:proofErr w:type="gramEnd"/>
-    </w:p>
-    <w:p/>
-    <w:p>
-      <w:r>
-        <w:tab/>
-      </w:r>
-      <w:proofErr w:type="spellStart"/>
-      <w:proofErr w:type="gramStart"/>
-      <w:r>
-        <w:t>int</w:t>
-      </w:r>
-      <w:proofErr w:type="spellEnd"/>
-      <w:proofErr w:type="gramEnd"/>
-      <w:r>
-        <w:t xml:space="preserve"> </w:t>
-      </w:r>
-      <w:proofErr w:type="spellStart"/>
-      <w:r>
-        <w:t>getSize</w:t>
-      </w:r>
-      <w:proofErr w:type="spellEnd"/>
-      <w:r>
-        <w:t>()</w:t>
-      </w:r>
-    </w:p>
-    <w:p>
-      <w:r>
-        <w:tab/>
-      </w:r>
-      <w:r>
-        <w:tab/>
-      </w:r>
-      <w:proofErr w:type="gramStart"/>
-      <w:r>
-        <w:t>Returns the number of Records in the Table.</w:t>
-      </w:r>
-      <w:proofErr w:type="gramEnd"/>
-    </w:p>
-    <w:p/>
-    <w:p>
-      <w:r>
-        <w:tab/>
-      </w:r>
-      <w:proofErr w:type="gramStart"/>
-      <w:r>
-        <w:t>void</w:t>
-      </w:r>
-      <w:proofErr w:type="gramEnd"/>
-      <w:r>
-        <w:t xml:space="preserve"> rename(string, string)</w:t>
-      </w:r>
-    </w:p>
-    <w:p>
-      <w:r>
-        <w:tab/>
-      </w:r>
-      <w:r>
-        <w:tab/>
-      </w:r>
-      <w:proofErr w:type="gramStart"/>
-      <w:r>
-        <w:t>Changes the name of an attribute.</w:t>
-      </w:r>
-      <w:proofErr w:type="gramEnd"/>
-      <w:r>
-        <w:t xml:space="preserve"> The first parameter is the old name and the </w:t>
-      </w:r>
-      <w:r>
-        <w:tab/>
-      </w:r>
-      <w:r>
-        <w:tab/>
-      </w:r>
-      <w:r>
-        <w:tab/>
-        <w:t>second name is the new name.</w:t>
-      </w:r>
-    </w:p>
-    <w:p/>
-    <w:p>
-      <w:r>
-        <w:tab/>
-      </w:r>
-      <w:proofErr w:type="spellStart"/>
-      <w:proofErr w:type="gramStart"/>
-      <w:r>
-        <w:t>int</w:t>
-      </w:r>
-      <w:proofErr w:type="spellEnd"/>
-      <w:proofErr w:type="gramEnd"/>
-      <w:r>
-        <w:t xml:space="preserve"> sum(string)</w:t>
-      </w:r>
-    </w:p>
-    <w:p>
-      <w:r>
-        <w:tab/>
-      </w:r>
-      <w:r>
-        <w:tab/>
-      </w:r>
-      <w:proofErr w:type="gramStart"/>
-      <w:r>
-        <w:t>Returns the sums of the values of the selected attribute in the Table.</w:t>
-      </w:r>
-      <w:proofErr w:type="gramEnd"/>
-    </w:p>
-    <w:p/>
-    <w:p>
-      <w:r>
-        <w:tab/>
-      </w:r>
-      <w:proofErr w:type="spellStart"/>
-      <w:proofErr w:type="gramStart"/>
-      <w:r>
-        <w:t>int</w:t>
-      </w:r>
-      <w:proofErr w:type="spellEnd"/>
-      <w:proofErr w:type="gramEnd"/>
-      <w:r>
-        <w:t xml:space="preserve"> count(string)</w:t>
-      </w:r>
-    </w:p>
-    <w:p>
-      <w:r>
-        <w:tab/>
-      </w:r>
-      <w:r>
-        <w:tab/>
-      </w:r>
-      <w:proofErr w:type="gramStart"/>
-      <w:r>
-        <w:t>Returns the count of non-null entries of the selected attribute in the Table.</w:t>
-      </w:r>
-      <w:proofErr w:type="gramEnd"/>
-    </w:p>
-    <w:p/>
-    <w:p>
-      <w:r>
-        <w:tab/>
-      </w:r>
-      <w:proofErr w:type="spellStart"/>
-      <w:proofErr w:type="gramStart"/>
-      <w:r>
-        <w:t>int</w:t>
-      </w:r>
-      <w:proofErr w:type="spellEnd"/>
-      <w:proofErr w:type="gramEnd"/>
-      <w:r>
-        <w:t xml:space="preserve"> min(string)</w:t>
-      </w:r>
-    </w:p>
-    <w:p>
-      <w:r>
-        <w:tab/>
-      </w:r>
-      <w:r>
-        <w:tab/>
-      </w:r>
-      <w:proofErr w:type="gramStart"/>
-      <w:r>
-        <w:t>Returns the minimum value of the selected attribute in the Table.</w:t>
-      </w:r>
-      <w:proofErr w:type="gramEnd"/>
-    </w:p>
-    <w:p/>
-    <w:p>
-      <w:r>
-        <w:tab/>
-      </w:r>
-      <w:proofErr w:type="spellStart"/>
-      <w:proofErr w:type="gramStart"/>
-      <w:r>
-        <w:t>int</w:t>
-      </w:r>
-      <w:proofErr w:type="spellEnd"/>
-      <w:proofErr w:type="gramEnd"/>
-      <w:r>
-        <w:t xml:space="preserve"> max(string)</w:t>
-      </w:r>
-    </w:p>
-    <w:p>
-      <w:r>
-        <w:tab/>
-      </w:r>
-      <w:r>
-        <w:tab/>
-      </w:r>
-      <w:proofErr w:type="gramStart"/>
-      <w:r>
-        <w:t>Returns the maximum value of the selected attribute in the Table.</w:t>
-      </w:r>
-      <w:proofErr w:type="gramEnd"/>
-    </w:p>
-    <w:p/>
-    <w:p>
-      <w:r>
-        <w:tab/>
-        <w:t xml:space="preserve">Table </w:t>
-      </w:r>
-      <w:proofErr w:type="spellStart"/>
-      <w:proofErr w:type="gramStart"/>
-      <w:r>
-        <w:t>crossJoin</w:t>
-      </w:r>
-      <w:proofErr w:type="spellEnd"/>
-      <w:r>
-        <w:t>(</w:t>
-      </w:r>
-      <w:proofErr w:type="gramEnd"/>
-      <w:r>
-        <w:t>Table&amp;)</w:t>
-      </w:r>
-    </w:p>
-    <w:p>
-      <w:r>
-        <w:tab/>
-      </w:r>
-      <w:r>
-        <w:tab/>
-        <w:t>Returns one Table created by combining two Tables.</w:t>
-      </w:r>
-    </w:p>
-    <w:p/>
     <w:p/>
     <w:p/>
     <w:p>
@@ -891,6 +494,516 @@
           <w:b/>
           <w:sz w:val="28"/>
         </w:rPr>
+        <w:t xml:space="preserve"> Table</w:t>
+      </w:r>
+    </w:p>
+    <w:p>
+      <w:r>
+        <w:rPr>
+          <w:b/>
+          <w:sz w:val="28"/>
+        </w:rPr>
+        <w:tab/>
+      </w:r>
+      <w:r>
+        <w:t>Represents a Table that holds Records</w:t>
+      </w:r>
+    </w:p>
+    <w:p/>
+    <w:p>
+      <w:r>
+        <w:tab/>
+      </w:r>
+      <w:proofErr w:type="gramStart"/>
+      <w:r>
+        <w:t>Table()</w:t>
+      </w:r>
+      <w:proofErr w:type="gramEnd"/>
+    </w:p>
+    <w:p>
+      <w:r>
+        <w:tab/>
+      </w:r>
+      <w:r>
+        <w:tab/>
+      </w:r>
+      <w:proofErr w:type="gramStart"/>
+      <w:r>
+        <w:t>Constructs a Table without any rows or columns.</w:t>
+      </w:r>
+      <w:proofErr w:type="gramEnd"/>
+    </w:p>
+    <w:p/>
+    <w:p>
+      <w:r>
+        <w:tab/>
+      </w:r>
+      <w:proofErr w:type="gramStart"/>
+      <w:r>
+        <w:t>Table(</w:t>
+      </w:r>
+      <w:proofErr w:type="gramEnd"/>
+      <w:r>
+        <w:t>vector&lt;</w:t>
+      </w:r>
+      <w:proofErr w:type="spellStart"/>
+      <w:r>
+        <w:t>AttributeTypeTuple</w:t>
+      </w:r>
+      <w:proofErr w:type="spellEnd"/>
+      <w:r>
+        <w:t>&gt;[])</w:t>
+      </w:r>
+    </w:p>
+    <w:p>
+      <w:r>
+        <w:tab/>
+      </w:r>
+      <w:r>
+        <w:tab/>
+        <w:t xml:space="preserve">Constructs a Table from given vector of attribute names and types. </w:t>
+      </w:r>
+    </w:p>
+    <w:p/>
+    <w:p>
+      <w:r>
+        <w:tab/>
+        <w:t>~</w:t>
+      </w:r>
+      <w:proofErr w:type="gramStart"/>
+      <w:r>
+        <w:t>Table()</w:t>
+      </w:r>
+      <w:proofErr w:type="gramEnd"/>
+    </w:p>
+    <w:p>
+      <w:r>
+        <w:tab/>
+      </w:r>
+      <w:r>
+        <w:tab/>
+      </w:r>
+      <w:proofErr w:type="gramStart"/>
+      <w:r>
+        <w:t>Deconstructs the Table.</w:t>
+      </w:r>
+      <w:proofErr w:type="gramEnd"/>
+    </w:p>
+    <w:p/>
+    <w:p>
+      <w:r>
+        <w:tab/>
+      </w:r>
+      <w:proofErr w:type="gramStart"/>
+      <w:r>
+        <w:t>void</w:t>
+      </w:r>
+      <w:proofErr w:type="gramEnd"/>
+      <w:r>
+        <w:t xml:space="preserve"> add(</w:t>
+      </w:r>
+      <w:proofErr w:type="spellStart"/>
+      <w:r>
+        <w:t>AttributeTypeTuple</w:t>
+      </w:r>
+      <w:proofErr w:type="spellEnd"/>
+      <w:r>
+        <w:t>)</w:t>
+      </w:r>
+    </w:p>
+    <w:p>
+      <w:r>
+        <w:tab/>
+      </w:r>
+      <w:r>
+        <w:tab/>
+        <w:t>Adds a column to the end of the Table with the given attribute name and type.</w:t>
+      </w:r>
+    </w:p>
+    <w:p/>
+    <w:p>
+      <w:r>
+        <w:tab/>
+      </w:r>
+      <w:proofErr w:type="gramStart"/>
+      <w:r>
+        <w:t>void</w:t>
+      </w:r>
+      <w:proofErr w:type="gramEnd"/>
+      <w:r>
+        <w:t xml:space="preserve"> </w:t>
+      </w:r>
+      <w:proofErr w:type="spellStart"/>
+      <w:r>
+        <w:t>deleteATT</w:t>
+      </w:r>
+      <w:proofErr w:type="spellEnd"/>
+      <w:r>
+        <w:t>(string)</w:t>
+      </w:r>
+    </w:p>
+    <w:p>
+      <w:r>
+        <w:tab/>
+      </w:r>
+      <w:r>
+        <w:tab/>
+      </w:r>
+      <w:proofErr w:type="gramStart"/>
+      <w:r>
+        <w:t>Deletes the attribute with the given name from the Table.</w:t>
+      </w:r>
+      <w:proofErr w:type="gramEnd"/>
+    </w:p>
+    <w:p/>
+    <w:p>
+      <w:r>
+        <w:tab/>
+      </w:r>
+      <w:proofErr w:type="gramStart"/>
+      <w:r>
+        <w:t>void</w:t>
+      </w:r>
+      <w:proofErr w:type="gramEnd"/>
+      <w:r>
+        <w:t xml:space="preserve"> insert(Record)</w:t>
+      </w:r>
+    </w:p>
+    <w:p>
+      <w:r>
+        <w:tab/>
+      </w:r>
+      <w:r>
+        <w:tab/>
+      </w:r>
+      <w:proofErr w:type="gramStart"/>
+      <w:r>
+        <w:t>Inserts the given Record into the Table.</w:t>
+      </w:r>
+      <w:proofErr w:type="gramEnd"/>
+    </w:p>
+    <w:p/>
+    <w:p>
+      <w:r>
+        <w:tab/>
+      </w:r>
+      <w:proofErr w:type="gramStart"/>
+      <w:r>
+        <w:t>vector&lt;</w:t>
+      </w:r>
+      <w:proofErr w:type="spellStart"/>
+      <w:proofErr w:type="gramEnd"/>
+      <w:r>
+        <w:t>AttributeTypeTuple</w:t>
+      </w:r>
+      <w:proofErr w:type="spellEnd"/>
+      <w:r>
+        <w:t xml:space="preserve">&gt;[] </w:t>
+      </w:r>
+      <w:proofErr w:type="spellStart"/>
+      <w:r>
+        <w:t>getAttributes</w:t>
+      </w:r>
+      <w:proofErr w:type="spellEnd"/>
+      <w:r>
+        <w:t>()</w:t>
+      </w:r>
+    </w:p>
+    <w:p>
+      <w:r>
+        <w:tab/>
+      </w:r>
+      <w:r>
+        <w:tab/>
+      </w:r>
+      <w:proofErr w:type="gramStart"/>
+      <w:r>
+        <w:t>Returns a vector of the attribute names and types.</w:t>
+      </w:r>
+      <w:proofErr w:type="gramEnd"/>
+    </w:p>
+    <w:p/>
+    <w:p>
+      <w:r>
+        <w:tab/>
+      </w:r>
+      <w:proofErr w:type="spellStart"/>
+      <w:proofErr w:type="gramStart"/>
+      <w:r>
+        <w:t>int</w:t>
+      </w:r>
+      <w:proofErr w:type="spellEnd"/>
+      <w:proofErr w:type="gramEnd"/>
+      <w:r>
+        <w:t xml:space="preserve"> </w:t>
+      </w:r>
+      <w:proofErr w:type="spellStart"/>
+      <w:r>
+        <w:t>ge</w:t>
+      </w:r>
+      <w:r>
+        <w:t>tSize</w:t>
+      </w:r>
+      <w:proofErr w:type="spellEnd"/>
+      <w:r>
+        <w:t>()</w:t>
+      </w:r>
+    </w:p>
+    <w:p>
+      <w:r>
+        <w:tab/>
+      </w:r>
+      <w:r>
+        <w:tab/>
+      </w:r>
+      <w:proofErr w:type="gramStart"/>
+      <w:r>
+        <w:t>Returns the number of Records in the Table.</w:t>
+      </w:r>
+      <w:proofErr w:type="gramEnd"/>
+    </w:p>
+    <w:p/>
+    <w:p>
+      <w:r>
+        <w:tab/>
+      </w:r>
+      <w:proofErr w:type="gramStart"/>
+      <w:r>
+        <w:t>void</w:t>
+      </w:r>
+      <w:proofErr w:type="gramEnd"/>
+      <w:r>
+        <w:t xml:space="preserve"> rename(string, string)</w:t>
+      </w:r>
+    </w:p>
+    <w:p>
+      <w:r>
+        <w:tab/>
+      </w:r>
+      <w:r>
+        <w:tab/>
+      </w:r>
+      <w:proofErr w:type="gramStart"/>
+      <w:r>
+        <w:t>Changes the name of an attribute.</w:t>
+      </w:r>
+      <w:proofErr w:type="gramEnd"/>
+      <w:r>
+        <w:t xml:space="preserve"> The first parameter is the old name and the </w:t>
+      </w:r>
+      <w:r>
+        <w:tab/>
+      </w:r>
+      <w:r>
+        <w:tab/>
+      </w:r>
+      <w:r>
+        <w:tab/>
+        <w:t>second name is the new name.</w:t>
+      </w:r>
+    </w:p>
+    <w:p/>
+    <w:p>
+      <w:r>
+        <w:tab/>
+      </w:r>
+      <w:proofErr w:type="spellStart"/>
+      <w:proofErr w:type="gramStart"/>
+      <w:r>
+        <w:t>int</w:t>
+      </w:r>
+      <w:proofErr w:type="spellEnd"/>
+      <w:proofErr w:type="gramEnd"/>
+      <w:r>
+        <w:t xml:space="preserve"> sum(string)</w:t>
+      </w:r>
+    </w:p>
+    <w:p>
+      <w:r>
+        <w:tab/>
+      </w:r>
+      <w:r>
+        <w:tab/>
+      </w:r>
+      <w:proofErr w:type="gramStart"/>
+      <w:r>
+        <w:t>Returns the sums of the values of the selected attribute in the Table.</w:t>
+      </w:r>
+      <w:proofErr w:type="gramEnd"/>
+    </w:p>
+    <w:p/>
+    <w:p>
+      <w:r>
+        <w:tab/>
+      </w:r>
+      <w:proofErr w:type="spellStart"/>
+      <w:proofErr w:type="gramStart"/>
+      <w:r>
+        <w:t>int</w:t>
+      </w:r>
+      <w:proofErr w:type="spellEnd"/>
+      <w:proofErr w:type="gramEnd"/>
+      <w:r>
+        <w:t xml:space="preserve"> count(string)</w:t>
+      </w:r>
+    </w:p>
+    <w:p>
+      <w:r>
+        <w:tab/>
+      </w:r>
+      <w:r>
+        <w:tab/>
+      </w:r>
+      <w:proofErr w:type="gramStart"/>
+      <w:r>
+        <w:t>Returns the count of non-null entries of the selected attribute in the Table.</w:t>
+      </w:r>
+      <w:proofErr w:type="gramEnd"/>
+    </w:p>
+    <w:p/>
+    <w:p>
+      <w:r>
+        <w:tab/>
+      </w:r>
+      <w:proofErr w:type="spellStart"/>
+      <w:proofErr w:type="gramStart"/>
+      <w:r>
+        <w:t>int</w:t>
+      </w:r>
+      <w:proofErr w:type="spellEnd"/>
+      <w:proofErr w:type="gramEnd"/>
+      <w:r>
+        <w:t xml:space="preserve"> min(string)</w:t>
+      </w:r>
+    </w:p>
+    <w:p>
+      <w:r>
+        <w:tab/>
+      </w:r>
+      <w:r>
+        <w:tab/>
+      </w:r>
+      <w:proofErr w:type="gramStart"/>
+      <w:r>
+        <w:t>Returns the minimum value of the selected attribute in the Table.</w:t>
+      </w:r>
+      <w:proofErr w:type="gramEnd"/>
+    </w:p>
+    <w:p/>
+    <w:p>
+      <w:r>
+        <w:tab/>
+      </w:r>
+      <w:proofErr w:type="spellStart"/>
+      <w:proofErr w:type="gramStart"/>
+      <w:r>
+        <w:t>int</w:t>
+      </w:r>
+      <w:proofErr w:type="spellEnd"/>
+      <w:proofErr w:type="gramEnd"/>
+      <w:r>
+        <w:t xml:space="preserve"> max(string)</w:t>
+      </w:r>
+    </w:p>
+    <w:p>
+      <w:r>
+        <w:tab/>
+      </w:r>
+      <w:r>
+        <w:tab/>
+      </w:r>
+      <w:proofErr w:type="gramStart"/>
+      <w:r>
+        <w:t>Returns the maximum value of the selected attribute in the Table.</w:t>
+      </w:r>
+      <w:proofErr w:type="gramEnd"/>
+    </w:p>
+    <w:p/>
+    <w:p>
+      <w:r>
+        <w:tab/>
+        <w:t xml:space="preserve">Table </w:t>
+      </w:r>
+      <w:proofErr w:type="spellStart"/>
+      <w:proofErr w:type="gramStart"/>
+      <w:r>
+        <w:t>crossJoin</w:t>
+      </w:r>
+      <w:proofErr w:type="spellEnd"/>
+      <w:r>
+        <w:t>(</w:t>
+      </w:r>
+      <w:proofErr w:type="gramEnd"/>
+      <w:r>
+        <w:t>Table&amp;)</w:t>
+      </w:r>
+    </w:p>
+    <w:p>
+      <w:r>
+        <w:tab/>
+      </w:r>
+      <w:r>
+        <w:tab/>
+        <w:t>Returns one Table created by combining two Tables.</w:t>
+      </w:r>
+    </w:p>
+    <w:p/>
+    <w:p>
+      <w:r>
+        <w:tab/>
+        <w:t xml:space="preserve">Record </w:t>
+      </w:r>
+      <w:proofErr w:type="gramStart"/>
+      <w:r>
+        <w:t>operator[</w:t>
+      </w:r>
+      <w:proofErr w:type="gramEnd"/>
+      <w:r>
+        <w:t>](</w:t>
+      </w:r>
+      <w:proofErr w:type="spellStart"/>
+      <w:r>
+        <w:t>int</w:t>
+      </w:r>
+      <w:proofErr w:type="spellEnd"/>
+      <w:r>
+        <w:t>)</w:t>
+      </w:r>
+    </w:p>
+    <w:p>
+      <w:r>
+        <w:tab/>
+      </w:r>
+      <w:r>
+        <w:tab/>
+      </w:r>
+      <w:proofErr w:type="gramStart"/>
+      <w:r>
+        <w:t>Iterates through Records in the Table.</w:t>
+      </w:r>
+      <w:proofErr w:type="gramEnd"/>
+      <w:r>
+        <w:tab/>
+      </w:r>
+    </w:p>
+    <w:p/>
+    <w:p/>
+    <w:p/>
+    <w:p>
+      <w:proofErr w:type="gramStart"/>
+      <w:r>
+        <w:rPr>
+          <w:b/>
+          <w:sz w:val="28"/>
+        </w:rPr>
+        <w:t>class</w:t>
+      </w:r>
+      <w:proofErr w:type="gramEnd"/>
+      <w:r>
+        <w:rPr>
+          <w:b/>
+          <w:sz w:val="28"/>
+        </w:rPr>
         <w:t xml:space="preserve"> </w:t>
       </w:r>
       <w:proofErr w:type="spellStart"/>
@@ -961,6 +1074,44 @@
     <w:p>
       <w:r>
         <w:tab/>
+        <w:t>~</w:t>
+      </w:r>
+      <w:proofErr w:type="spellStart"/>
+      <w:proofErr w:type="gramStart"/>
+      <w:r>
+        <w:t>AttributeTypeTuple</w:t>
+      </w:r>
+      <w:proofErr w:type="spellEnd"/>
+      <w:r>
+        <w:t>()</w:t>
+      </w:r>
+      <w:proofErr w:type="gramEnd"/>
+    </w:p>
+    <w:p>
+      <w:r>
+        <w:tab/>
+      </w:r>
+      <w:r>
+        <w:tab/>
+      </w:r>
+      <w:proofErr w:type="gramStart"/>
+      <w:r>
+        <w:t xml:space="preserve">Deconstructs the </w:t>
+      </w:r>
+      <w:proofErr w:type="spellStart"/>
+      <w:r>
+        <w:t>AttributeTypeTuple</w:t>
+      </w:r>
+      <w:proofErr w:type="spellEnd"/>
+      <w:r>
+        <w:t>.</w:t>
+      </w:r>
+      <w:proofErr w:type="gramEnd"/>
+    </w:p>
+    <w:p/>
+    <w:p>
+      <w:r>
+        <w:tab/>
       </w:r>
       <w:proofErr w:type="gramStart"/>
       <w:r>
@@ -972,7 +1123,10 @@
       </w:r>
       <w:proofErr w:type="spellStart"/>
       <w:r>
-        <w:t>getAttribute</w:t>
+        <w:t>getAttrib</w:t>
+      </w:r>
+      <w:r>
+        <w:t>ute</w:t>
       </w:r>
       <w:proofErr w:type="spellEnd"/>
       <w:r>
@@ -1071,6 +1225,94 @@
       </w:pPr>
       <w:proofErr w:type="gramStart"/>
       <w:r>
+        <w:t>Record()</w:t>
+      </w:r>
+      <w:proofErr w:type="gramEnd"/>
+    </w:p>
+    <w:p>
+      <w:pPr>
+        <w:ind w:firstLine="720"/>
+      </w:pPr>
+      <w:r>
+        <w:tab/>
+      </w:r>
+      <w:proofErr w:type="gramStart"/>
+      <w:r>
+        <w:t>Creates a Record without any data.</w:t>
+      </w:r>
+      <w:proofErr w:type="gramEnd"/>
+    </w:p>
+    <w:p>
+      <w:pPr>
+        <w:ind w:firstLine="720"/>
+      </w:pPr>
+    </w:p>
+    <w:p>
+      <w:pPr>
+        <w:ind w:firstLine="720"/>
+      </w:pPr>
+      <w:r>
+        <w:t>~</w:t>
+      </w:r>
+      <w:proofErr w:type="gramStart"/>
+      <w:r>
+        <w:t>Record()</w:t>
+      </w:r>
+      <w:proofErr w:type="gramEnd"/>
+    </w:p>
+    <w:p>
+      <w:pPr>
+        <w:ind w:firstLine="720"/>
+      </w:pPr>
+      <w:r>
+        <w:tab/>
+      </w:r>
+      <w:proofErr w:type="gramStart"/>
+      <w:r>
+        <w:t>Deconstructs the Record.</w:t>
+      </w:r>
+      <w:proofErr w:type="gramEnd"/>
+    </w:p>
+    <w:p>
+      <w:pPr>
+        <w:ind w:firstLine="720"/>
+      </w:pPr>
+    </w:p>
+    <w:p>
+      <w:pPr>
+        <w:ind w:firstLine="720"/>
+      </w:pPr>
+      <w:proofErr w:type="gramStart"/>
+      <w:r>
+        <w:t>Record(</w:t>
+      </w:r>
+      <w:proofErr w:type="gramEnd"/>
+      <w:r>
+        <w:t>vector&lt;string&gt;)</w:t>
+      </w:r>
+    </w:p>
+    <w:p>
+      <w:pPr>
+        <w:ind w:firstLine="720"/>
+      </w:pPr>
+      <w:r>
+        <w:tab/>
+      </w:r>
+      <w:r>
+        <w:t>Creates a Record with the given data entered.</w:t>
+      </w:r>
+    </w:p>
+    <w:p>
+      <w:pPr>
+        <w:ind w:firstLine="720"/>
+      </w:pPr>
+    </w:p>
+    <w:p>
+      <w:pPr>
+        <w:ind w:firstLine="720"/>
+      </w:pPr>
+      <w:proofErr w:type="gramStart"/>
+      <w:r>
         <w:t>void</w:t>
       </w:r>
       <w:proofErr w:type="gramEnd"/>
@@ -1104,9 +1346,59 @@
       <w:pPr>
         <w:ind w:firstLine="720"/>
       </w:pPr>
-      <w:proofErr w:type="gramStart"/>
-      <w:r>
-        <w:t>void</w:t>
+    </w:p>
+    <w:p>
+      <w:pPr>
+        <w:ind w:firstLine="720"/>
+      </w:pPr>
+      <w:bookmarkStart w:id="0" w:name="_GoBack"/>
+      <w:bookmarkEnd w:id="0"/>
+      <w:r>
+        <w:lastRenderedPageBreak/>
+        <w:t xml:space="preserve">void </w:t>
+      </w:r>
+      <w:proofErr w:type="spellStart"/>
+      <w:r>
+        <w:t>removeValue</w:t>
+      </w:r>
+      <w:proofErr w:type="spellEnd"/>
+      <w:r>
+        <w:t>(</w:t>
+      </w:r>
+      <w:proofErr w:type="spellStart"/>
+      <w:r>
+        <w:t>int</w:t>
+      </w:r>
+      <w:proofErr w:type="spellEnd"/>
+      <w:r>
+        <w:t>)</w:t>
+      </w:r>
+    </w:p>
+    <w:p>
+      <w:pPr>
+        <w:ind w:firstLine="720"/>
+      </w:pPr>
+      <w:r>
+        <w:tab/>
+      </w:r>
+      <w:proofErr w:type="gramStart"/>
+      <w:r>
+        <w:t>Removes a value from the Record chosen by the given int.</w:t>
+      </w:r>
+      <w:proofErr w:type="gramEnd"/>
+    </w:p>
+    <w:p>
+      <w:pPr>
+        <w:ind w:firstLine="720"/>
+      </w:pPr>
+    </w:p>
+    <w:p>
+      <w:pPr>
+        <w:ind w:firstLine="720"/>
+      </w:pPr>
+      <w:proofErr w:type="gramStart"/>
+      <w:r>
+        <w:t>string</w:t>
       </w:r>
       <w:proofErr w:type="gramEnd"/>
       <w:r>
@@ -1114,7 +1406,7 @@
       </w:r>
       <w:proofErr w:type="spellStart"/>
       <w:r>
-        <w:t>removeValue</w:t>
+        <w:t>getValue</w:t>
       </w:r>
       <w:proofErr w:type="spellEnd"/>
       <w:r>
@@ -1138,7 +1430,10 @@
       </w:r>
       <w:proofErr w:type="gramStart"/>
       <w:r>
-        <w:t>Removes a value from the Record chosen by the given int.</w:t>
+        <w:t xml:space="preserve">Returns a value </w:t>
+      </w:r>
+      <w:r>
+        <w:t>chosen by the given int.</w:t>
       </w:r>
       <w:proofErr w:type="gramEnd"/>
     </w:p>
@@ -1157,15 +1452,7 @@
       </w:r>
       <w:proofErr w:type="gramEnd"/>
       <w:r>
-        <w:t xml:space="preserve"> </w:t>
-      </w:r>
-      <w:proofErr w:type="spellStart"/>
-      <w:r>
-        <w:t>getValue</w:t>
-      </w:r>
-      <w:proofErr w:type="spellEnd"/>
-      <w:r>
-        <w:t>(</w:t>
+        <w:t xml:space="preserve"> operator[](</w:t>
       </w:r>
       <w:proofErr w:type="spellStart"/>
       <w:r>
@@ -1185,7 +1472,7 @@
       </w:r>
       <w:proofErr w:type="gramStart"/>
       <w:r>
-        <w:t>Returns a value chosen by the given int.</w:t>
+        <w:t>Iterates through the string values in the Record.</w:t>
       </w:r>
       <w:proofErr w:type="gramEnd"/>
     </w:p>
@@ -1269,7 +1556,10 @@
       </w:r>
       <w:proofErr w:type="spellEnd"/>
       <w:r>
-        <w:t xml:space="preserve"> to iterate through the given Table.</w:t>
+        <w:t xml:space="preserve"> to iterate through the giv</w:t>
+      </w:r>
+      <w:r>
+        <w:t>en Table.</w:t>
       </w:r>
       <w:proofErr w:type="gramEnd"/>
     </w:p>
@@ -1322,6 +1612,43 @@
       <w:proofErr w:type="gramStart"/>
       <w:r>
         <w:t>Returns the Record that the iterator is currently on.</w:t>
+      </w:r>
+      <w:proofErr w:type="gramEnd"/>
+    </w:p>
+    <w:p/>
+    <w:p>
+      <w:proofErr w:type="gramStart"/>
+      <w:r>
+        <w:rPr>
+          <w:b/>
+          <w:sz w:val="28"/>
+        </w:rPr>
+        <w:t>class</w:t>
+      </w:r>
+      <w:proofErr w:type="gramEnd"/>
+      <w:r>
+        <w:rPr>
+          <w:b/>
+          <w:sz w:val="28"/>
+        </w:rPr>
+        <w:t xml:space="preserve"> Type</w:t>
+      </w:r>
+    </w:p>
+    <w:p>
+      <w:r>
+        <w:tab/>
+      </w:r>
+      <w:proofErr w:type="gramStart"/>
+      <w:r>
+        <w:t xml:space="preserve">A class for declaring Type in an </w:t>
+      </w:r>
+      <w:proofErr w:type="spellStart"/>
+      <w:r>
+        <w:t>AttributeTypeTuple</w:t>
+      </w:r>
+      <w:proofErr w:type="spellEnd"/>
+      <w:r>
+        <w:t>.</w:t>
       </w:r>
       <w:proofErr w:type="gramEnd"/>
     </w:p>
@@ -1337,9 +1664,9 @@
 <file path=word/numbering.xml><?xml version="1.0" encoding="utf-8"?>
 <w:numbering xmlns:wpc="http://schemas.microsoft.com/office/word/2010/wordprocessingCanvas" xmlns:mc="http://schemas.openxmlformats.org/markup-compatibility/2006" xmlns:o="urn:schemas-microsoft-com:office:office" xmlns:r="http://schemas.openxmlformats.org/officeDocument/2006/relationships" xmlns:m="http://schemas.openxmlformats.org/officeDocument/2006/math" xmlns:v="urn:schemas-microsoft-com:vml" xmlns:wp14="http://schemas.microsoft.com/office/word/2010/wordprocessingDrawing" xmlns:wp="http://schemas.openxmlformats.org/drawingml/2006/wordprocessingDrawing" xmlns:w10="urn:schemas-microsoft-com:office:word" xmlns:w="http://schemas.openxmlformats.org/wordprocessingml/2006/main" xmlns:w14="http://schemas.microsoft.com/office/word/2010/wordml" xmlns:wpg="http://schemas.microsoft.com/office/word/2010/wordprocessingGroup" xmlns:wpi="http://schemas.microsoft.com/office/word/2010/wordprocessingInk" xmlns:wne="http://schemas.microsoft.com/office/word/2006/wordml" xmlns:wps="http://schemas.microsoft.com/office/word/2010/wordprocessingShape" mc:Ignorable="w14 wp14">
   <w:abstractNum w:abstractNumId="0">
-    <w:nsid w:val="17D866CE"/>
+    <w:nsid w:val="55B2469C"/>
     <w:multiLevelType w:val="multilevel"/>
-    <w:tmpl w:val="54000284"/>
+    <w:tmpl w:val="09E273C0"/>
     <w:lvl w:ilvl="0">
       <w:start w:val="1"/>
       <w:numFmt w:val="bullet"/>

</xml_diff>

<commit_message>
Added the error handling class to the API.
</commit_message>
<xml_diff>
--- a/Project1API.docx
+++ b/Project1API.docx
@@ -258,10 +258,7 @@
       </w:r>
       <w:proofErr w:type="gramStart"/>
       <w:r>
-        <w:t>Returns a vector of all the Tables in the Databa</w:t>
-      </w:r>
-      <w:r>
-        <w:t>se.</w:t>
+        <w:t>Returns a vector of all the Tables in the Database.</w:t>
       </w:r>
       <w:proofErr w:type="gramEnd"/>
     </w:p>
@@ -349,10 +346,7 @@
       </w:r>
       <w:r>
         <w:tab/>
-        <w:t xml:space="preserve">the </w:t>
-      </w:r>
-      <w:r>
-        <w:t>symbol “*” to indicate to keep all attributes.</w:t>
+        <w:t>the symbol “*” to indicate to keep all attributes.</w:t>
       </w:r>
     </w:p>
     <w:p>
@@ -739,10 +733,7 @@
       </w:r>
       <w:proofErr w:type="spellStart"/>
       <w:r>
-        <w:t>ge</w:t>
-      </w:r>
-      <w:r>
-        <w:t>tSize</w:t>
+        <w:t>getSize</w:t>
       </w:r>
       <w:proofErr w:type="spellEnd"/>
       <w:r>
@@ -1123,10 +1114,7 @@
       </w:r>
       <w:proofErr w:type="spellStart"/>
       <w:r>
-        <w:t>getAttrib</w:t>
-      </w:r>
-      <w:r>
-        <w:t>ute</w:t>
+        <w:t>getAttribute</w:t>
       </w:r>
       <w:proofErr w:type="spellEnd"/>
       <w:r>
@@ -1297,8 +1285,6 @@
       </w:pPr>
       <w:r>
         <w:tab/>
-      </w:r>
-      <w:r>
         <w:t>Creates a Record with the given data entered.</w:t>
       </w:r>
     </w:p>
@@ -1351,8 +1337,6 @@
       <w:pPr>
         <w:ind w:firstLine="720"/>
       </w:pPr>
-      <w:bookmarkStart w:id="0" w:name="_GoBack"/>
-      <w:bookmarkEnd w:id="0"/>
       <w:r>
         <w:lastRenderedPageBreak/>
         <w:t xml:space="preserve">void </w:t>
@@ -1430,10 +1414,7 @@
       </w:r>
       <w:proofErr w:type="gramStart"/>
       <w:r>
-        <w:t xml:space="preserve">Returns a value </w:t>
-      </w:r>
-      <w:r>
-        <w:t>chosen by the given int.</w:t>
+        <w:t>Returns a value chosen by the given int.</w:t>
       </w:r>
       <w:proofErr w:type="gramEnd"/>
     </w:p>
@@ -1556,10 +1537,7 @@
       </w:r>
       <w:proofErr w:type="spellEnd"/>
       <w:r>
-        <w:t xml:space="preserve"> to iterate through the giv</w:t>
-      </w:r>
-      <w:r>
-        <w:t>en Table.</w:t>
+        <w:t xml:space="preserve"> to iterate through the given Table.</w:t>
       </w:r>
       <w:proofErr w:type="gramEnd"/>
     </w:p>
@@ -1650,6 +1628,61 @@
       <w:r>
         <w:t>.</w:t>
       </w:r>
+      <w:proofErr w:type="gramEnd"/>
+    </w:p>
+    <w:p/>
+    <w:p>
+      <w:pPr>
+        <w:rPr>
+          <w:b/>
+          <w:sz w:val="28"/>
+          <w:szCs w:val="28"/>
+        </w:rPr>
+      </w:pPr>
+      <w:proofErr w:type="gramStart"/>
+      <w:r>
+        <w:rPr>
+          <w:b/>
+          <w:sz w:val="28"/>
+          <w:szCs w:val="28"/>
+        </w:rPr>
+        <w:t>class</w:t>
+      </w:r>
+      <w:proofErr w:type="gramEnd"/>
+      <w:r>
+        <w:rPr>
+          <w:b/>
+          <w:sz w:val="28"/>
+          <w:szCs w:val="28"/>
+        </w:rPr>
+        <w:t xml:space="preserve"> </w:t>
+      </w:r>
+      <w:proofErr w:type="spellStart"/>
+      <w:r>
+        <w:rPr>
+          <w:b/>
+          <w:sz w:val="28"/>
+          <w:szCs w:val="28"/>
+        </w:rPr>
+        <w:t>DatabaseError</w:t>
+      </w:r>
+      <w:proofErr w:type="spellEnd"/>
+    </w:p>
+    <w:p>
+      <w:r>
+        <w:rPr>
+          <w:b/>
+          <w:sz w:val="28"/>
+          <w:szCs w:val="28"/>
+        </w:rPr>
+        <w:tab/>
+      </w:r>
+      <w:proofErr w:type="gramStart"/>
+      <w:r>
+        <w:t>Outputs an error message in the form of a string if an error occurs.</w:t>
+      </w:r>
+      <w:bookmarkStart w:id="0" w:name="_GoBack"/>
+      <w:bookmarkEnd w:id="0"/>
       <w:proofErr w:type="gramEnd"/>
     </w:p>
     <w:sectPr>

</xml_diff>